<commit_message>
Update output.docx with new changes
</commit_message>
<xml_diff>
--- a/output.docx
+++ b/output.docx
@@ -3,13 +3,28 @@
 <w:document xmlns:wpc="http://schemas.microsoft.com/office/word/2010/wordprocessingCanvas" xmlns:cx="http://schemas.microsoft.com/office/drawing/2014/chartex" xmlns:cx1="http://schemas.microsoft.com/office/drawing/2015/9/8/chartex" xmlns:cx2="http://schemas.microsoft.com/office/drawing/2015/10/21/chartex" xmlns:cx3="http://schemas.microsoft.com/office/drawing/2016/5/9/chartex" xmlns:cx4="http://schemas.microsoft.com/office/drawing/2016/5/10/chartex" xmlns:cx5="http://schemas.microsoft.com/office/drawing/2016/5/11/chartex" xmlns:cx6="http://schemas.microsoft.com/office/drawing/2016/5/12/chartex" xmlns:cx7="http://schemas.microsoft.com/office/drawing/2016/5/13/chartex" xmlns:cx8="http://schemas.microsoft.com/office/drawing/2016/5/14/chartex" xmlns:mc="http://schemas.openxmlformats.org/markup-compatibility/2006" xmlns:aink="http://schemas.microsoft.com/office/drawing/2016/ink" xmlns:am3d="http://schemas.microsoft.com/office/drawing/2017/model3d" xmlns:o="urn:schemas-microsoft-com:office:office" xmlns:oel="http://schemas.microsoft.com/office/2019/extlst" xmlns:r="http://schemas.openxmlformats.org/officeDocument/2006/relationships" xmlns:m="http://schemas.openxmlformats.org/officeDocument/2006/math" xmlns:v="urn:schemas-microsoft-com:vml" xmlns:wp14="http://schemas.microsoft.com/office/word/2010/wordprocessingDrawing" xmlns:wp="http://schemas.openxmlformats.org/drawingml/2006/wordprocessingDrawing" xmlns:w10="urn:schemas-microsoft-com:office:word" xmlns:w="http://schemas.openxmlformats.org/wordprocessingml/2006/main" xmlns:w14="http://schemas.microsoft.com/office/word/2010/wordml" xmlns:w15="http://schemas.microsoft.com/office/word/2012/wordml" xmlns:w16cex="http://schemas.microsoft.com/office/word/2018/wordml/cex" xmlns:w16cid="http://schemas.microsoft.com/office/word/2016/wordml/cid" xmlns:w16="http://schemas.microsoft.com/office/word/2018/wordml" xmlns:w16du="http://schemas.microsoft.com/office/word/2023/wordml/word16du" xmlns:w16sdtdh="http://schemas.microsoft.com/office/word/2020/wordml/sdtdatahash" xmlns:w16sdtfl="http://schemas.microsoft.com/office/word/2024/wordml/sdtformatlock" xmlns:w16se="http://schemas.microsoft.com/office/word/2015/wordml/symex" xmlns:wpg="http://schemas.microsoft.com/office/word/2010/wordprocessingGroup" xmlns:wpi="http://schemas.microsoft.com/office/word/2010/wordprocessingInk" xmlns:wne="http://schemas.microsoft.com/office/word/2006/wordml" xmlns:wps="http://schemas.microsoft.com/office/word/2010/wordprocessingShape" mc:Ignorable="w14 w15 w16se w16cid w16 w16cex w16sdtdh w16sdtfl w16du wp14">
   <w:body>
     <w:p>
-      <w:r>
-        <w:t xml:space="preserve">Name:Harshita Agrawal </w:t>
-      </w:r>
-    </w:p>
-    <w:p>
-      <w:r>
-        <w:t>Airline Management System (Springboot)</w:t>
+      <w:proofErr w:type="spellStart"/>
+      <w:proofErr w:type="gramStart"/>
+      <w:r>
+        <w:t>Name:Harshita</w:t>
+      </w:r>
+      <w:proofErr w:type="spellEnd"/>
+      <w:proofErr w:type="gramEnd"/>
+      <w:r>
+        <w:t xml:space="preserve"> Agrawal </w:t>
+      </w:r>
+    </w:p>
+    <w:p>
+      <w:r>
+        <w:t>Airline Management System (</w:t>
+      </w:r>
+      <w:proofErr w:type="spellStart"/>
+      <w:r>
+        <w:t>Springboot</w:t>
+      </w:r>
+      <w:proofErr w:type="spellEnd"/>
+      <w:r>
+        <w:t>)</w:t>
       </w:r>
     </w:p>
     <w:p>
@@ -48,11 +63,39 @@
           <w:b/>
           <w:bCs/>
         </w:rPr>
-        <w:t>GET /flights?sort=asc</w:t>
-      </w:r>
-    </w:p>
-    <w:p>
-      <w:r>
+        <w:t>GET /</w:t>
+      </w:r>
+      <w:proofErr w:type="spellStart"/>
+      <w:r>
+        <w:rPr>
+          <w:b/>
+          <w:bCs/>
+        </w:rPr>
+        <w:t>flights?sort</w:t>
+      </w:r>
+      <w:proofErr w:type="spellEnd"/>
+      <w:r>
+        <w:rPr>
+          <w:b/>
+          <w:bCs/>
+        </w:rPr>
+        <w:t>=</w:t>
+      </w:r>
+      <w:proofErr w:type="spellStart"/>
+      <w:r>
+        <w:rPr>
+          <w:b/>
+          <w:bCs/>
+        </w:rPr>
+        <w:t>asc</w:t>
+      </w:r>
+      <w:proofErr w:type="spellEnd"/>
+    </w:p>
+    <w:p>
+      <w:r>
+        <w:rPr>
+          <w:noProof/>
+        </w:rPr>
         <w:drawing>
           <wp:inline distT="0" distB="0" distL="0" distR="0" wp14:anchorId="0CF32C7A" wp14:editId="66F3D068">
             <wp:extent cx="5731510" cy="3561715"/>
@@ -129,6 +172,9 @@
     </w:p>
     <w:p>
       <w:r>
+        <w:rPr>
+          <w:noProof/>
+        </w:rPr>
         <w:lastRenderedPageBreak/>
         <w:drawing>
           <wp:inline distT="0" distB="0" distL="0" distR="0" wp14:anchorId="6E6DD5BC" wp14:editId="1F0351A9">
@@ -203,6 +249,9 @@
     </w:p>
     <w:p>
       <w:r>
+        <w:rPr>
+          <w:noProof/>
+        </w:rPr>
         <w:drawing>
           <wp:inline distT="0" distB="0" distL="0" distR="0" wp14:anchorId="5ECD219B" wp14:editId="7C8FE27F">
             <wp:extent cx="5731510" cy="3857625"/>
@@ -276,6 +325,9 @@
     </w:p>
     <w:p>
       <w:r>
+        <w:rPr>
+          <w:noProof/>
+        </w:rPr>
         <w:lastRenderedPageBreak/>
         <w:drawing>
           <wp:inline distT="0" distB="0" distL="0" distR="0" wp14:anchorId="000F8811" wp14:editId="490DC8EF">
@@ -362,6 +414,7 @@
         <w:rPr>
           <w:b/>
           <w:bCs/>
+          <w:noProof/>
         </w:rPr>
         <w:drawing>
           <wp:inline distT="0" distB="0" distL="0" distR="0" wp14:anchorId="58E7821B" wp14:editId="25CCB266">
@@ -434,12 +487,13 @@
         <w:rPr>
           <w:b/>
           <w:bCs/>
+          <w:noProof/>
         </w:rPr>
         <w:lastRenderedPageBreak/>
         <w:drawing>
-          <wp:inline distT="0" distB="0" distL="0" distR="0" wp14:anchorId="663BDC73" wp14:editId="5F36070E">
-            <wp:extent cx="5731510" cy="4335145"/>
-            <wp:effectExtent l="0" t="0" r="2540" b="8255"/>
+          <wp:inline distT="0" distB="0" distL="0" distR="0" wp14:anchorId="663BDC73" wp14:editId="7E957875">
+            <wp:extent cx="5731510" cy="3984625"/>
+            <wp:effectExtent l="0" t="0" r="2540" b="0"/>
             <wp:docPr id="1777140570" name="Picture 1"/>
             <wp:cNvGraphicFramePr>
               <a:graphicFrameLocks xmlns:a="http://schemas.openxmlformats.org/drawingml/2006/main" noChangeAspect="1"/>
@@ -451,20 +505,27 @@
                     <pic:cNvPr id="1777140570" name=""/>
                     <pic:cNvPicPr/>
                   </pic:nvPicPr>
-                  <pic:blipFill>
+                  <pic:blipFill rotWithShape="1">
                     <a:blip r:embed="rId9"/>
-                    <a:stretch>
-                      <a:fillRect/>
-                    </a:stretch>
+                    <a:srcRect t="8085"/>
+                    <a:stretch/>
                   </pic:blipFill>
-                  <pic:spPr>
+                  <pic:spPr bwMode="auto">
                     <a:xfrm>
                       <a:off x="0" y="0"/>
-                      <a:ext cx="5731510" cy="4335145"/>
+                      <a:ext cx="5731510" cy="3984625"/>
                     </a:xfrm>
                     <a:prstGeom prst="rect">
                       <a:avLst/>
                     </a:prstGeom>
+                    <a:ln>
+                      <a:noFill/>
+                    </a:ln>
+                    <a:extLst>
+                      <a:ext uri="{53640926-AAD7-44D8-BBD7-CCE9431645EC}">
+                        <a14:shadowObscured xmlns:a14="http://schemas.microsoft.com/office/drawing/2010/main"/>
+                      </a:ext>
+                    </a:extLst>
                   </pic:spPr>
                 </pic:pic>
               </a:graphicData>
@@ -484,11 +545,12 @@
         <w:rPr>
           <w:b/>
           <w:bCs/>
+          <w:noProof/>
         </w:rPr>
         <w:drawing>
-          <wp:inline distT="0" distB="0" distL="0" distR="0" wp14:anchorId="4311B737" wp14:editId="06C5D743">
-            <wp:extent cx="5731510" cy="3235325"/>
-            <wp:effectExtent l="0" t="0" r="2540" b="3175"/>
+          <wp:inline distT="0" distB="0" distL="0" distR="0" wp14:anchorId="4311B737" wp14:editId="1FF0A4A9">
+            <wp:extent cx="5731510" cy="2785745"/>
+            <wp:effectExtent l="0" t="0" r="2540" b="0"/>
             <wp:docPr id="188974484" name="Picture 1"/>
             <wp:cNvGraphicFramePr>
               <a:graphicFrameLocks xmlns:a="http://schemas.openxmlformats.org/drawingml/2006/main" noChangeAspect="1"/>
@@ -500,20 +562,27 @@
                     <pic:cNvPr id="188974484" name=""/>
                     <pic:cNvPicPr/>
                   </pic:nvPicPr>
-                  <pic:blipFill>
+                  <pic:blipFill rotWithShape="1">
                     <a:blip r:embed="rId10"/>
-                    <a:stretch>
-                      <a:fillRect/>
-                    </a:stretch>
+                    <a:srcRect t="13896"/>
+                    <a:stretch/>
                   </pic:blipFill>
-                  <pic:spPr>
+                  <pic:spPr bwMode="auto">
                     <a:xfrm>
                       <a:off x="0" y="0"/>
-                      <a:ext cx="5731510" cy="3235325"/>
+                      <a:ext cx="5731510" cy="2785745"/>
                     </a:xfrm>
                     <a:prstGeom prst="rect">
                       <a:avLst/>
                     </a:prstGeom>
+                    <a:ln>
+                      <a:noFill/>
+                    </a:ln>
+                    <a:extLst>
+                      <a:ext uri="{53640926-AAD7-44D8-BBD7-CCE9431645EC}">
+                        <a14:shadowObscured xmlns:a14="http://schemas.microsoft.com/office/drawing/2010/main"/>
+                      </a:ext>
+                    </a:extLst>
                   </pic:spPr>
                 </pic:pic>
               </a:graphicData>
@@ -1160,6 +1229,7 @@
   <w:style w:type="character" w:default="1" w:styleId="DefaultParagraphFont">
     <w:name w:val="Default Paragraph Font"/>
     <w:uiPriority w:val="1"/>
+    <w:semiHidden/>
     <w:unhideWhenUsed/>
   </w:style>
   <w:style w:type="table" w:default="1" w:styleId="TableNormal">

</xml_diff>